<commit_message>
Didnt really add much
</commit_message>
<xml_diff>
--- a/midterm/midterm-exercises.docx
+++ b/midterm/midterm-exercises.docx
@@ -24,42 +24,479 @@
       </w:r>
       <w:proofErr w:type="gramEnd"/>
       <w:r>
-        <w:t xml:space="preserve"> 88-89: 3, 4 (just give the method for m-root(a) ), 9</w:t>
+        <w:t xml:space="preserve"> 88-89: </w:t>
+      </w:r>
+      <w:r>
+        <w:tab/>
+      </w:r>
+      <w:r>
+        <w:t>3, 4 (just give the method for m-root(a) ), 9</w:t>
+      </w:r>
+      <w:r>
+        <w:br/>
+      </w:r>
+      <w:r>
+        <w:t xml:space="preserve">p 42: </w:t>
+      </w:r>
+      <w:r>
+        <w:tab/>
+      </w:r>
+      <w:r>
+        <w:tab/>
+      </w:r>
+      <w:r>
+        <w:t>5</w:t>
+      </w:r>
+      <w:r>
+        <w:br/>
+      </w:r>
+      <w:r>
+        <w:t xml:space="preserve">p 54: </w:t>
+      </w:r>
+      <w:r>
+        <w:tab/>
+      </w:r>
+      <w:r>
+        <w:tab/>
+      </w:r>
+      <w:r>
+        <w:t>1ab</w:t>
+      </w:r>
+      <w:r>
+        <w:t xml:space="preserve">, </w:t>
+      </w:r>
+      <w:r>
+        <w:t>5e, 6af</w:t>
+      </w:r>
+      <w:r>
+        <w:br/>
+      </w:r>
+      <w:r>
+        <w:t xml:space="preserve">p 132-133:  </w:t>
+      </w:r>
+      <w:r>
+        <w:tab/>
+      </w:r>
+      <w:r>
+        <w:t>2b, 4 8b, 10, 11, 12, 13</w:t>
       </w:r>
     </w:p>
     <w:p>
-      <w:proofErr w:type="gramStart"/>
-      <w:r>
-        <w:t>p</w:t>
-      </w:r>
-      <w:proofErr w:type="gramEnd"/>
-      <w:r>
-        <w:t xml:space="preserve"> 42: 5</w:t>
+      <w:r>
+        <w:t>Ch3.2</w:t>
       </w:r>
     </w:p>
     <w:p>
       <w:r>
-        <w:t>p 52: lab</w:t>
+        <w:t xml:space="preserve">3. </w:t>
+      </w:r>
+      <w:r>
+        <w:t>a) Set up the Newton iteration for solving x</w:t>
+      </w:r>
+      <w:r>
+        <w:rPr>
+          <w:vertAlign w:val="superscript"/>
+        </w:rPr>
+        <w:t>2</w:t>
+      </w:r>
+      <w:r>
+        <w:t xml:space="preserve"> –a = 0, and show it can be written in the form </w:t>
       </w:r>
     </w:p>
     <w:p>
-      <w:r>
-        <w:t>p 54: 5e, 6af</w:t>
-      </w:r>
+      <m:oMathPara>
+        <m:oMath>
+          <m:sSub>
+            <m:sSubPr>
+              <m:ctrlPr>
+                <w:rPr>
+                  <w:rFonts w:ascii="Cambria Math" w:hAnsi="Cambria Math"/>
+                </w:rPr>
+              </m:ctrlPr>
+            </m:sSubPr>
+            <m:e>
+              <m:r>
+                <w:rPr>
+                  <w:rFonts w:ascii="Cambria Math" w:hAnsi="Cambria Math"/>
+                </w:rPr>
+                <m:t>x</m:t>
+              </m:r>
+            </m:e>
+            <m:sub>
+              <m:r>
+                <w:rPr>
+                  <w:rFonts w:ascii="Cambria Math" w:hAnsi="Cambria Math"/>
+                </w:rPr>
+                <m:t>n+1</m:t>
+              </m:r>
+            </m:sub>
+          </m:sSub>
+          <m:r>
+            <w:rPr>
+              <w:rFonts w:ascii="Cambria Math" w:hAnsi="Cambria Math"/>
+            </w:rPr>
+            <m:t>=</m:t>
+          </m:r>
+          <m:f>
+            <m:fPr>
+              <m:ctrlPr>
+                <w:rPr>
+                  <w:rFonts w:ascii="Cambria Math" w:hAnsi="Cambria Math"/>
+                  <w:i/>
+                </w:rPr>
+              </m:ctrlPr>
+            </m:fPr>
+            <m:num>
+              <m:r>
+                <w:rPr>
+                  <w:rFonts w:ascii="Cambria Math" w:hAnsi="Cambria Math"/>
+                </w:rPr>
+                <m:t>1</m:t>
+              </m:r>
+            </m:num>
+            <m:den>
+              <m:r>
+                <w:rPr>
+                  <w:rFonts w:ascii="Cambria Math" w:hAnsi="Cambria Math"/>
+                </w:rPr>
+                <m:t>2</m:t>
+              </m:r>
+            </m:den>
+          </m:f>
+          <m:d>
+            <m:dPr>
+              <m:ctrlPr>
+                <w:rPr>
+                  <w:rFonts w:ascii="Cambria Math" w:hAnsi="Cambria Math"/>
+                  <w:i/>
+                </w:rPr>
+              </m:ctrlPr>
+            </m:dPr>
+            <m:e>
+              <m:sSub>
+                <m:sSubPr>
+                  <m:ctrlPr>
+                    <w:rPr>
+                      <w:rFonts w:ascii="Cambria Math" w:hAnsi="Cambria Math"/>
+                      <w:i/>
+                    </w:rPr>
+                  </m:ctrlPr>
+                </m:sSubPr>
+                <m:e>
+                  <m:r>
+                    <w:rPr>
+                      <w:rFonts w:ascii="Cambria Math" w:hAnsi="Cambria Math"/>
+                    </w:rPr>
+                    <m:t>x</m:t>
+                  </m:r>
+                </m:e>
+                <m:sub>
+                  <m:r>
+                    <w:rPr>
+                      <w:rFonts w:ascii="Cambria Math" w:hAnsi="Cambria Math"/>
+                    </w:rPr>
+                    <m:t>n</m:t>
+                  </m:r>
+                </m:sub>
+              </m:sSub>
+              <m:r>
+                <m:rPr>
+                  <m:sty m:val="p"/>
+                </m:rPr>
+                <w:rPr>
+                  <w:rFonts w:ascii="Cambria Math" w:hAnsi="Cambria Math"/>
+                </w:rPr>
+                <m:t>+</m:t>
+              </m:r>
+              <m:f>
+                <m:fPr>
+                  <m:ctrlPr>
+                    <w:rPr>
+                      <w:rFonts w:ascii="Cambria Math" w:hAnsi="Cambria Math"/>
+                    </w:rPr>
+                  </m:ctrlPr>
+                </m:fPr>
+                <m:num>
+                  <m:r>
+                    <w:rPr>
+                      <w:rFonts w:ascii="Cambria Math" w:hAnsi="Cambria Math"/>
+                    </w:rPr>
+                    <m:t>a</m:t>
+                  </m:r>
+                </m:num>
+                <m:den>
+                  <m:sSub>
+                    <m:sSubPr>
+                      <m:ctrlPr>
+                        <w:rPr>
+                          <w:rFonts w:ascii="Cambria Math" w:hAnsi="Cambria Math"/>
+                          <w:i/>
+                        </w:rPr>
+                      </m:ctrlPr>
+                    </m:sSubPr>
+                    <m:e>
+                      <m:r>
+                        <w:rPr>
+                          <w:rFonts w:ascii="Cambria Math" w:hAnsi="Cambria Math"/>
+                        </w:rPr>
+                        <m:t>x</m:t>
+                      </m:r>
+                    </m:e>
+                    <m:sub>
+                      <m:r>
+                        <w:rPr>
+                          <w:rFonts w:ascii="Cambria Math" w:hAnsi="Cambria Math"/>
+                        </w:rPr>
+                        <m:t>n</m:t>
+                      </m:r>
+                    </m:sub>
+                  </m:sSub>
+                </m:den>
+              </m:f>
+            </m:e>
+          </m:d>
+          <m:r>
+            <w:rPr>
+              <w:rFonts w:ascii="Cambria Math" w:hAnsi="Cambria Math"/>
+            </w:rPr>
+            <m:t>,  n≥0</m:t>
+          </m:r>
+        </m:oMath>
+      </m:oMathPara>
     </w:p>
     <w:p>
-      <w:proofErr w:type="gramStart"/>
-      <w:r>
-        <w:t>p</w:t>
-      </w:r>
-      <w:proofErr w:type="gramEnd"/>
-      <w:r>
-        <w:t xml:space="preserve"> 132-133:  2b, 4 8b, 10, 11, 12, 13</w:t>
-      </w:r>
+      <w:r>
+        <w:t xml:space="preserve">Formula 3.19 </w:t>
+      </w:r>
+      <m:oMath>
+        <m:r>
+          <m:rPr>
+            <m:sty m:val="p"/>
+          </m:rPr>
+          <w:rPr>
+            <w:rFonts w:ascii="Cambria Math" w:hAnsi="Cambria Math"/>
+          </w:rPr>
+          <m:t>α-</m:t>
+        </m:r>
+        <m:sSub>
+          <m:sSubPr>
+            <m:ctrlPr>
+              <w:rPr>
+                <w:rFonts w:ascii="Cambria Math" w:hAnsi="Cambria Math"/>
+              </w:rPr>
+            </m:ctrlPr>
+          </m:sSubPr>
+          <m:e>
+            <m:r>
+              <m:rPr>
+                <m:sty m:val="p"/>
+              </m:rPr>
+              <w:rPr>
+                <w:rFonts w:ascii="Cambria Math" w:hAnsi="Cambria Math"/>
+              </w:rPr>
+              <m:t>x</m:t>
+            </m:r>
+          </m:e>
+          <m:sub>
+            <m:r>
+              <w:rPr>
+                <w:rFonts w:ascii="Cambria Math" w:hAnsi="Cambria Math"/>
+              </w:rPr>
+              <m:t>n+1</m:t>
+            </m:r>
+          </m:sub>
+        </m:sSub>
+        <m:r>
+          <w:rPr>
+            <w:rFonts w:ascii="Cambria Math" w:hAnsi="Cambria Math"/>
+          </w:rPr>
+          <m:t>=</m:t>
+        </m:r>
+        <m:sSup>
+          <m:sSupPr>
+            <m:ctrlPr>
+              <w:rPr>
+                <w:rFonts w:ascii="Cambria Math" w:hAnsi="Cambria Math"/>
+                <w:i/>
+              </w:rPr>
+            </m:ctrlPr>
+          </m:sSupPr>
+          <m:e>
+            <m:d>
+              <m:dPr>
+                <m:ctrlPr>
+                  <w:rPr>
+                    <w:rFonts w:ascii="Cambria Math" w:hAnsi="Cambria Math"/>
+                    <w:i/>
+                  </w:rPr>
+                </m:ctrlPr>
+              </m:dPr>
+              <m:e>
+                <m:r>
+                  <w:rPr>
+                    <w:rFonts w:ascii="Cambria Math" w:hAnsi="Cambria Math"/>
+                  </w:rPr>
+                  <m:t>α-</m:t>
+                </m:r>
+                <m:sSub>
+                  <m:sSubPr>
+                    <m:ctrlPr>
+                      <w:rPr>
+                        <w:rFonts w:ascii="Cambria Math" w:hAnsi="Cambria Math"/>
+                        <w:i/>
+                      </w:rPr>
+                    </m:ctrlPr>
+                  </m:sSubPr>
+                  <m:e>
+                    <m:r>
+                      <w:rPr>
+                        <w:rFonts w:ascii="Cambria Math" w:hAnsi="Cambria Math"/>
+                      </w:rPr>
+                      <m:t>x</m:t>
+                    </m:r>
+                  </m:e>
+                  <m:sub>
+                    <m:r>
+                      <w:rPr>
+                        <w:rFonts w:ascii="Cambria Math" w:hAnsi="Cambria Math"/>
+                      </w:rPr>
+                      <m:t>n</m:t>
+                    </m:r>
+                  </m:sub>
+                </m:sSub>
+              </m:e>
+            </m:d>
+          </m:e>
+          <m:sup>
+            <m:r>
+              <w:rPr>
+                <w:rFonts w:ascii="Cambria Math" w:hAnsi="Cambria Math"/>
+              </w:rPr>
+              <m:t>2</m:t>
+            </m:r>
+          </m:sup>
+        </m:sSup>
+        <m:r>
+          <w:rPr>
+            <w:rFonts w:ascii="Cambria Math" w:hAnsi="Cambria Math"/>
+          </w:rPr>
+          <m:t>[</m:t>
+        </m:r>
+        <m:f>
+          <m:fPr>
+            <m:ctrlPr>
+              <w:rPr>
+                <w:rFonts w:ascii="Cambria Math" w:hAnsi="Cambria Math"/>
+                <w:i/>
+              </w:rPr>
+            </m:ctrlPr>
+          </m:fPr>
+          <m:num>
+            <m:r>
+              <w:rPr>
+                <w:rFonts w:ascii="Cambria Math" w:hAnsi="Cambria Math"/>
+              </w:rPr>
+              <m:t>-f''(</m:t>
+            </m:r>
+            <m:sSub>
+              <m:sSubPr>
+                <m:ctrlPr>
+                  <w:rPr>
+                    <w:rFonts w:ascii="Cambria Math" w:hAnsi="Cambria Math"/>
+                    <w:i/>
+                  </w:rPr>
+                </m:ctrlPr>
+              </m:sSubPr>
+              <m:e>
+                <m:r>
+                  <w:rPr>
+                    <w:rFonts w:ascii="Cambria Math" w:hAnsi="Cambria Math"/>
+                  </w:rPr>
+                  <m:t>c</m:t>
+                </m:r>
+              </m:e>
+              <m:sub>
+                <m:r>
+                  <w:rPr>
+                    <w:rFonts w:ascii="Cambria Math" w:hAnsi="Cambria Math"/>
+                  </w:rPr>
+                  <m:t>n</m:t>
+                </m:r>
+              </m:sub>
+            </m:sSub>
+            <m:r>
+              <w:rPr>
+                <w:rFonts w:ascii="Cambria Math" w:hAnsi="Cambria Math"/>
+              </w:rPr>
+              <m:t>)</m:t>
+            </m:r>
+          </m:num>
+          <m:den>
+            <m:r>
+              <w:rPr>
+                <w:rFonts w:ascii="Cambria Math" w:hAnsi="Cambria Math"/>
+              </w:rPr>
+              <m:t>2f'(</m:t>
+            </m:r>
+            <m:sSub>
+              <m:sSubPr>
+                <m:ctrlPr>
+                  <w:rPr>
+                    <w:rFonts w:ascii="Cambria Math" w:hAnsi="Cambria Math"/>
+                    <w:i/>
+                  </w:rPr>
+                </m:ctrlPr>
+              </m:sSubPr>
+              <m:e>
+                <m:r>
+                  <w:rPr>
+                    <w:rFonts w:ascii="Cambria Math" w:hAnsi="Cambria Math"/>
+                  </w:rPr>
+                  <m:t>x</m:t>
+                </m:r>
+              </m:e>
+              <m:sub>
+                <m:r>
+                  <w:rPr>
+                    <w:rFonts w:ascii="Cambria Math" w:hAnsi="Cambria Math"/>
+                  </w:rPr>
+                  <m:t>n</m:t>
+                </m:r>
+              </m:sub>
+            </m:sSub>
+            <m:r>
+              <w:rPr>
+                <w:rFonts w:ascii="Cambria Math" w:hAnsi="Cambria Math"/>
+              </w:rPr>
+              <m:t>)</m:t>
+            </m:r>
+            <w:bookmarkStart w:id="0" w:name="_GoBack"/>
+            <w:bookmarkEnd w:id="0"/>
+          </m:den>
+        </m:f>
+        <m:r>
+          <w:rPr>
+            <w:rFonts w:ascii="Cambria Math" w:hAnsi="Cambria Math"/>
+          </w:rPr>
+          <m:t>]</m:t>
+        </m:r>
+      </m:oMath>
     </w:p>
     <w:p>
-      <w:bookmarkStart w:id="0" w:name="_GoBack"/>
-      <w:bookmarkEnd w:id="0"/>
+      <w:r>
+        <w:t xml:space="preserve">F = x^2 – a </w:t>
+      </w:r>
+      <w:r>
+        <w:br/>
+      </w:r>
+      <w:proofErr w:type="spellStart"/>
+      <w:r>
+        <w:t>fprime</w:t>
+      </w:r>
+      <w:proofErr w:type="spellEnd"/>
+      <w:r>
+        <w:t xml:space="preserve"> = 2x</w:t>
+      </w:r>
     </w:p>
     <w:p/>
     <w:sectPr>
@@ -493,6 +930,16 @@
     <w:semiHidden/>
     <w:unhideWhenUsed/>
   </w:style>
+  <w:style w:type="character" w:styleId="PlaceholderText">
+    <w:name w:val="Placeholder Text"/>
+    <w:basedOn w:val="DefaultParagraphFont"/>
+    <w:uiPriority w:val="99"/>
+    <w:semiHidden/>
+    <w:rsid w:val="00753E93"/>
+    <w:rPr>
+      <w:color w:val="808080"/>
+    </w:rPr>
+  </w:style>
 </w:styles>
 </file>
 

</xml_diff>